<commit_message>
Modificado archivo word con boceto completo
</commit_message>
<xml_diff>
--- a/InterfaceTrabajo1.docx
+++ b/InterfaceTrabajo1.docx
@@ -53,110 +53,822 @@
         <w:t>1. INTRODUCCION</w:t>
       </w:r>
     </w:p>
-    <w:p>
+    <w:p/>
+    <w:p>
+      <w:pPr>
+        <w:rPr>
+          <w:b/>
+        </w:rPr>
+      </w:pPr>
+      <w:r>
+        <w:rPr>
+          <w:b/>
+        </w:rPr>
+        <w:t>2. ANALISIS DEL DISEÑO WEB</w:t>
+      </w:r>
+    </w:p>
+    <w:p>
+      <w:pPr>
+        <w:ind w:firstLine="708"/>
+        <w:rPr>
+          <w:b/>
+        </w:rPr>
+      </w:pPr>
+      <w:r>
+        <w:rPr>
+          <w:b/>
+        </w:rPr>
+        <w:t>2.1. Introducci</w:t>
+      </w:r>
+      <w:r>
+        <w:rPr>
+          <w:b/>
+        </w:rPr>
+        <w:t>ó</w:t>
+      </w:r>
+      <w:r>
+        <w:rPr>
+          <w:b/>
+        </w:rPr>
+        <w:t>n</w:t>
+      </w:r>
+    </w:p>
+    <w:p>
+      <w:r>
+        <w:t xml:space="preserve">    </w:t>
+      </w:r>
+    </w:p>
+    <w:p>
+      <w:pPr>
+        <w:ind w:left="708" w:firstLine="708"/>
+      </w:pPr>
+      <w:r>
+        <w:t>2.1.1. Nombre</w:t>
+      </w:r>
+    </w:p>
+    <w:p>
+      <w:r>
+        <w:t xml:space="preserve">    </w:t>
+      </w:r>
+    </w:p>
+    <w:p>
+      <w:pPr>
+        <w:ind w:left="708" w:firstLine="708"/>
+      </w:pPr>
+      <w:r>
+        <w:t>2.1.2. URL de la pagina</w:t>
+      </w:r>
+    </w:p>
+    <w:p>
+      <w:r>
+        <w:t xml:space="preserve">    </w:t>
+      </w:r>
+    </w:p>
+    <w:p>
+      <w:pPr>
+        <w:ind w:left="708" w:firstLine="708"/>
+      </w:pPr>
+      <w:r>
+        <w:t>2.1.3. Logo principal</w:t>
+      </w:r>
+    </w:p>
+    <w:p>
+      <w:r>
+        <w:t xml:space="preserve">    </w:t>
+      </w:r>
+    </w:p>
+    <w:p>
+      <w:pPr>
+        <w:ind w:left="708" w:firstLine="708"/>
+      </w:pPr>
+      <w:r>
+        <w:t>2.1.4. Tema principal de la página</w:t>
+      </w:r>
+    </w:p>
+    <w:p/>
+    <w:p>
+      <w:pPr>
+        <w:ind w:firstLine="708"/>
+        <w:rPr>
+          <w:b/>
+        </w:rPr>
+      </w:pPr>
+      <w:r>
+        <w:rPr>
+          <w:b/>
+        </w:rPr>
+        <w:t>2.</w:t>
+      </w:r>
+      <w:r>
+        <w:rPr>
+          <w:b/>
+        </w:rPr>
+        <w:t>2</w:t>
+      </w:r>
+      <w:r>
+        <w:rPr>
+          <w:b/>
+        </w:rPr>
+        <w:t xml:space="preserve">. </w:t>
+      </w:r>
+      <w:r>
+        <w:rPr>
+          <w:b/>
+        </w:rPr>
+        <w:t>Diseño</w:t>
+      </w:r>
+    </w:p>
+    <w:p>
+      <w:pPr>
+        <w:rPr>
+          <w:b/>
+        </w:rPr>
+      </w:pPr>
+      <w:r>
+        <w:rPr>
+          <w:b/>
+        </w:rPr>
+        <w:tab/>
+      </w:r>
+    </w:p>
+    <w:p>
+      <w:pPr>
+        <w:ind w:left="708" w:firstLine="708"/>
+      </w:pPr>
+      <w:r>
+        <w:t>2.</w:t>
+      </w:r>
+      <w:r>
+        <w:t>2</w:t>
+      </w:r>
+      <w:r>
+        <w:t xml:space="preserve">.1. </w:t>
+      </w:r>
+      <w:r>
+        <w:t>Maquetación de la web</w:t>
+      </w:r>
+    </w:p>
+    <w:p/>
+    <w:p>
+      <w:pPr>
+        <w:ind w:left="708" w:firstLine="708"/>
+      </w:pPr>
+      <w:r>
+        <w:t>2.2.</w:t>
+      </w:r>
+      <w:r>
+        <w:t>2</w:t>
+      </w:r>
+      <w:r>
+        <w:t xml:space="preserve">. </w:t>
+      </w:r>
+      <w:r>
+        <w:t>Elementos principales de la Web</w:t>
+      </w:r>
+    </w:p>
+    <w:p/>
+    <w:p>
+      <w:pPr>
+        <w:ind w:left="708" w:firstLine="708"/>
+      </w:pPr>
+      <w:r>
+        <w:t>Identificación:</w:t>
+      </w:r>
+    </w:p>
+    <w:p/>
+    <w:p>
+      <w:pPr>
+        <w:ind w:left="708" w:firstLine="708"/>
+      </w:pPr>
+      <w:r>
+        <w:t>Navegación:</w:t>
+      </w:r>
+    </w:p>
+    <w:p/>
+    <w:p>
+      <w:pPr>
+        <w:ind w:left="708" w:firstLine="708"/>
+      </w:pPr>
+      <w:r>
+        <w:t>Contenidos:</w:t>
+      </w:r>
+    </w:p>
+    <w:p/>
+    <w:p>
+      <w:pPr>
+        <w:ind w:left="708" w:firstLine="708"/>
+      </w:pPr>
+      <w:r>
+        <w:t>Interacción:</w:t>
+      </w:r>
+    </w:p>
+    <w:p/>
+    <w:p>
+      <w:pPr>
+        <w:ind w:left="708" w:firstLine="708"/>
+      </w:pPr>
+      <w:r>
+        <w:t>2.2.</w:t>
+      </w:r>
+      <w:r>
+        <w:t>3</w:t>
+      </w:r>
+      <w:r>
+        <w:t xml:space="preserve">. </w:t>
+      </w:r>
+      <w:r>
+        <w:t>Mapa de navegación</w:t>
+      </w:r>
+    </w:p>
+    <w:p/>
+    <w:p>
+      <w:pPr>
+        <w:ind w:left="708" w:firstLine="708"/>
+      </w:pPr>
+      <w:r>
+        <w:t>2.2.</w:t>
+      </w:r>
+      <w:r>
+        <w:t>4</w:t>
+      </w:r>
+      <w:r>
+        <w:t xml:space="preserve">. </w:t>
+      </w:r>
+      <w:r>
+        <w:t>Análisis de los Principios de</w:t>
+      </w:r>
+      <w:r>
+        <w:t xml:space="preserve"> Diseño de</w:t>
+      </w:r>
+      <w:r>
+        <w:t xml:space="preserve"> Gestalt </w:t>
+      </w:r>
+      <w:r>
+        <w:t>en</w:t>
+      </w:r>
+      <w:r>
+        <w:t xml:space="preserve"> la página </w:t>
+      </w:r>
+    </w:p>
+    <w:p/>
+    <w:p>
+      <w:pPr>
+        <w:ind w:left="708" w:firstLine="708"/>
+      </w:pPr>
+      <w:r>
+        <w:t>2.2.</w:t>
+      </w:r>
+      <w:r>
+        <w:t>5</w:t>
+      </w:r>
+      <w:r>
+        <w:t>. Análisis de los Principios de</w:t>
+      </w:r>
+      <w:r>
+        <w:t xml:space="preserve"> Usabilidad de</w:t>
+      </w:r>
+      <w:r>
+        <w:t xml:space="preserve"> </w:t>
+      </w:r>
+      <w:r>
+        <w:t>Jakob Nielsen</w:t>
+      </w:r>
+      <w:r>
+        <w:t xml:space="preserve"> </w:t>
+      </w:r>
+      <w:r>
+        <w:t>en</w:t>
+      </w:r>
+      <w:r>
+        <w:t xml:space="preserve"> la página </w:t>
+      </w:r>
+    </w:p>
+    <w:p/>
+    <w:p>
+      <w:pPr>
+        <w:ind w:left="708" w:firstLine="708"/>
+      </w:pPr>
+      <w:r>
+        <w:t>2.2.</w:t>
+      </w:r>
+      <w:r>
+        <w:t>6</w:t>
+      </w:r>
+      <w:r>
+        <w:t xml:space="preserve">. Análisis de los Principios de Usabilidad de Jakob Nielsen en la página </w:t>
+      </w:r>
+    </w:p>
+    <w:p/>
+    <w:p>
+      <w:pPr>
+        <w:ind w:left="708" w:firstLine="708"/>
+      </w:pPr>
+      <w:r>
+        <w:t>2.2.</w:t>
+      </w:r>
+      <w:r>
+        <w:t>7</w:t>
+      </w:r>
+      <w:r>
+        <w:t xml:space="preserve">. </w:t>
+      </w:r>
+      <w:r>
+        <w:t>Colores de la página</w:t>
+      </w:r>
+    </w:p>
+    <w:p/>
+    <w:p>
+      <w:pPr>
+        <w:ind w:left="708" w:firstLine="708"/>
+      </w:pPr>
+      <w:r>
+        <w:t>-Referencia RGB o Hexadecimal de los colores principales</w:t>
+      </w:r>
+    </w:p>
+    <w:p/>
+    <w:p>
+      <w:pPr>
+        <w:ind w:left="708" w:firstLine="708"/>
+      </w:pPr>
+      <w:r>
+        <w:t>-Efecto en los usuarios</w:t>
+      </w:r>
+      <w:r>
+        <w:t xml:space="preserve"> </w:t>
+      </w:r>
+    </w:p>
+    <w:p/>
+    <w:p>
+      <w:pPr>
+        <w:ind w:left="708" w:firstLine="708"/>
+      </w:pPr>
+      <w:r>
+        <w:t>-Buscar color dominante, secundario y acento de la regla 60 30 10</w:t>
+      </w:r>
+    </w:p>
+    <w:p/>
+    <w:p>
+      <w:pPr>
+        <w:ind w:left="708" w:firstLine="708"/>
+      </w:pPr>
+      <w:r>
+        <w:t>2.2.</w:t>
+      </w:r>
+      <w:r>
+        <w:t>8</w:t>
+      </w:r>
+      <w:r>
+        <w:t xml:space="preserve">. </w:t>
+      </w:r>
+      <w:r>
+        <w:t xml:space="preserve">Tipo de imágenes que predominan </w:t>
+      </w:r>
+    </w:p>
+    <w:p/>
+    <w:p>
+      <w:pPr>
+        <w:ind w:left="708" w:firstLine="708"/>
+      </w:pPr>
+      <w:r>
+        <w:t>-Formato de las imágenes</w:t>
+      </w:r>
+    </w:p>
+    <w:p/>
+    <w:p>
+      <w:pPr>
+        <w:ind w:left="708" w:firstLine="708"/>
+      </w:pPr>
+      <w:r>
+        <w:t>-</w:t>
+      </w:r>
+      <w:r>
+        <w:t>Adaptabilidad de las imágenes</w:t>
+      </w:r>
+    </w:p>
+    <w:p>
+      <w:r>
+        <w:t xml:space="preserve">        </w:t>
+      </w:r>
+    </w:p>
+    <w:p>
+      <w:pPr>
+        <w:ind w:left="708" w:firstLine="708"/>
+      </w:pPr>
+      <w:r>
+        <w:t>-Tipos de iconos que se usan</w:t>
+      </w:r>
+    </w:p>
+    <w:p/>
+    <w:p>
+      <w:pPr>
+        <w:ind w:left="1416"/>
+      </w:pPr>
+      <w:r>
+        <w:t>2.2.</w:t>
+      </w:r>
+      <w:r>
+        <w:t>9</w:t>
+      </w:r>
+      <w:r>
+        <w:t xml:space="preserve">. </w:t>
+      </w:r>
+      <w:r>
+        <w:t xml:space="preserve">Información de las licencias de los scripts, </w:t>
+      </w:r>
+      <w:proofErr w:type="spellStart"/>
+      <w:r>
+        <w:t>css</w:t>
+      </w:r>
+      <w:proofErr w:type="spellEnd"/>
+      <w:r>
+        <w:t xml:space="preserve"> o imágenes de la aplicación</w:t>
+      </w:r>
+      <w:r>
+        <w:t xml:space="preserve"> </w:t>
+      </w:r>
+      <w:r>
+        <w:t>(opcional)</w:t>
+      </w:r>
+    </w:p>
+    <w:p/>
+    <w:p>
+      <w:r>
+        <w:t xml:space="preserve">  </w:t>
+      </w:r>
+      <w:r>
+        <w:t xml:space="preserve">    </w:t>
+      </w:r>
+      <w:r>
+        <w:t xml:space="preserve">  </w:t>
+      </w:r>
+      <w:r>
+        <w:tab/>
+      </w:r>
+      <w:r>
+        <w:tab/>
+      </w:r>
+      <w:r>
+        <w:t>2.2.10.  Tipografía de la web</w:t>
+      </w:r>
+    </w:p>
+    <w:p/>
+    <w:p>
+      <w:pPr>
+        <w:ind w:left="708" w:firstLine="708"/>
+      </w:pPr>
+      <w:r>
+        <w:t xml:space="preserve">2.2.11. Tipo de maquetación </w:t>
+      </w:r>
+      <w:r>
+        <w:t>(</w:t>
+      </w:r>
+      <w:proofErr w:type="spellStart"/>
+      <w:r>
+        <w:t>opciona</w:t>
+      </w:r>
+      <w:proofErr w:type="spellEnd"/>
+      <w:r>
+        <w:t>, 4 suficiente)</w:t>
+      </w:r>
+    </w:p>
+    <w:p/>
+    <w:p>
+      <w:pPr>
+        <w:ind w:left="708" w:firstLine="708"/>
+      </w:pPr>
+      <w:r>
+        <w:t>2.2.</w:t>
+      </w:r>
+      <w:r>
+        <w:t>12</w:t>
+      </w:r>
+      <w:r>
+        <w:t xml:space="preserve">. </w:t>
+      </w:r>
+      <w:r>
+        <w:t>Patrones de diseño de la web</w:t>
+      </w:r>
+      <w:r>
+        <w:t xml:space="preserve"> </w:t>
+      </w:r>
+    </w:p>
+    <w:p/>
+    <w:p>
+      <w:pPr>
+        <w:ind w:left="708" w:firstLine="708"/>
+      </w:pPr>
+      <w:r>
+        <w:t>2.2.</w:t>
+      </w:r>
+      <w:r>
+        <w:t>13</w:t>
+      </w:r>
+      <w:r>
+        <w:t xml:space="preserve">. </w:t>
+      </w:r>
+      <w:r>
+        <w:t>Posicionamiento</w:t>
+      </w:r>
+    </w:p>
+    <w:p/>
+    <w:p>
+      <w:pPr>
+        <w:ind w:firstLine="708"/>
+        <w:rPr>
+          <w:b/>
+        </w:rPr>
+      </w:pPr>
+      <w:r>
+        <w:rPr>
+          <w:b/>
+        </w:rPr>
+        <w:t>2.</w:t>
+      </w:r>
+      <w:r>
+        <w:rPr>
+          <w:b/>
+        </w:rPr>
+        <w:t>3</w:t>
+      </w:r>
+      <w:r>
+        <w:rPr>
+          <w:b/>
+        </w:rPr>
+        <w:t xml:space="preserve">. </w:t>
+      </w:r>
+      <w:r>
+        <w:rPr>
+          <w:b/>
+        </w:rPr>
+        <w:t>Opinión personal y conclusiones sobre la web</w:t>
+      </w:r>
+    </w:p>
+    <w:p/>
+    <w:p>
+      <w:pPr>
+        <w:rPr>
+          <w:b/>
+        </w:rPr>
+      </w:pPr>
+      <w:r>
+        <w:rPr>
+          <w:b/>
+        </w:rPr>
+        <w:t>3. BASE DE LA WEB</w:t>
+      </w:r>
+    </w:p>
+    <w:p/>
+    <w:p>
+      <w:pPr>
+        <w:ind w:firstLine="708"/>
+      </w:pPr>
+      <w:r>
+        <w:t xml:space="preserve">3.1. </w:t>
+      </w:r>
+      <w:r>
+        <w:t>Nombre</w:t>
+      </w:r>
+    </w:p>
+    <w:p/>
+    <w:p>
+      <w:pPr>
+        <w:ind w:firstLine="708"/>
+      </w:pPr>
+      <w:r>
+        <w:t>3.</w:t>
+      </w:r>
+      <w:r>
+        <w:t>2</w:t>
+      </w:r>
+      <w:r>
+        <w:t xml:space="preserve">. </w:t>
+      </w:r>
+      <w:r>
+        <w:t>Logo</w:t>
+      </w:r>
+    </w:p>
+    <w:p/>
+    <w:p>
+      <w:pPr>
+        <w:ind w:firstLine="708"/>
+      </w:pPr>
+      <w:r>
+        <w:t>3.</w:t>
+      </w:r>
+      <w:r>
+        <w:t>3</w:t>
+      </w:r>
+      <w:r>
+        <w:t xml:space="preserve">. </w:t>
+      </w:r>
+      <w:r>
+        <w:t>Tema principal</w:t>
+      </w:r>
+    </w:p>
+    <w:p/>
+    <w:p>
+      <w:pPr>
+        <w:ind w:firstLine="708"/>
+      </w:pPr>
+      <w:r>
+        <w:t>3.</w:t>
+      </w:r>
+      <w:r>
+        <w:t>4</w:t>
+      </w:r>
+      <w:r>
+        <w:t xml:space="preserve">. </w:t>
+      </w:r>
+      <w:r>
+        <w:t>Modelado de usuarios de página</w:t>
+      </w:r>
+    </w:p>
+    <w:p/>
+    <w:p>
+      <w:pPr>
+        <w:ind w:firstLine="708"/>
+      </w:pPr>
+      <w:r>
+        <w:t>3.</w:t>
+      </w:r>
+      <w:r>
+        <w:t>5</w:t>
+      </w:r>
+      <w:r>
+        <w:t xml:space="preserve">. </w:t>
+      </w:r>
+      <w:r>
+        <w:t>Boceto de la ubicación de las partes de la interfaz</w:t>
+      </w:r>
+    </w:p>
+    <w:p/>
+    <w:p>
+      <w:pPr>
+        <w:ind w:firstLine="708"/>
+      </w:pPr>
+      <w:r>
+        <w:t>3.</w:t>
+      </w:r>
+      <w:r>
+        <w:t>6</w:t>
+      </w:r>
+      <w:r>
+        <w:t xml:space="preserve">. </w:t>
+      </w:r>
+      <w:r>
+        <w:t>Principios de Diseño aplicados</w:t>
+      </w:r>
+    </w:p>
+    <w:p/>
+    <w:p>
+      <w:pPr>
+        <w:ind w:firstLine="708"/>
+      </w:pPr>
+      <w:r>
+        <w:t>3.</w:t>
+      </w:r>
+      <w:r>
+        <w:t>7</w:t>
+      </w:r>
+      <w:r>
+        <w:t xml:space="preserve">. </w:t>
+      </w:r>
+      <w:r>
+        <w:t>4 principales principios de Diseño de Usabilidad utilizados</w:t>
+      </w:r>
+    </w:p>
+    <w:p/>
+    <w:p>
+      <w:pPr>
+        <w:ind w:firstLine="708"/>
+      </w:pPr>
+      <w:r>
+        <w:t>3.</w:t>
+      </w:r>
+      <w:r>
+        <w:t>8</w:t>
+      </w:r>
+      <w:r>
+        <w:t xml:space="preserve">. </w:t>
+      </w:r>
+      <w:r>
+        <w:t>Colores</w:t>
+      </w:r>
+    </w:p>
+    <w:p/>
+    <w:p>
+      <w:pPr>
+        <w:ind w:firstLine="708"/>
+      </w:pPr>
+      <w:r>
+        <w:t>3.</w:t>
+      </w:r>
+      <w:r>
+        <w:t>9</w:t>
+      </w:r>
+      <w:r>
+        <w:t xml:space="preserve">. </w:t>
+      </w:r>
+      <w:r>
+        <w:t>Tipos de iconos usados</w:t>
+      </w:r>
+    </w:p>
+    <w:p/>
+    <w:p>
+      <w:pPr>
+        <w:ind w:firstLine="708"/>
+      </w:pPr>
+      <w:r>
+        <w:t>3.</w:t>
+      </w:r>
+      <w:r>
+        <w:t>10</w:t>
+      </w:r>
+      <w:r>
+        <w:t xml:space="preserve">. </w:t>
+      </w:r>
+      <w:r>
+        <w:t>Imágenes usadas</w:t>
+      </w:r>
+    </w:p>
+    <w:p/>
+    <w:p>
+      <w:pPr>
+        <w:ind w:firstLine="708"/>
+      </w:pPr>
+      <w:r>
+        <w:t>3.1</w:t>
+      </w:r>
+      <w:r>
+        <w:t>1</w:t>
+      </w:r>
+      <w:r>
+        <w:t xml:space="preserve">. </w:t>
+      </w:r>
+      <w:r>
+        <w:t>Tipografía</w:t>
+      </w:r>
+    </w:p>
+    <w:p/>
+    <w:p>
+      <w:pPr>
+        <w:ind w:firstLine="708"/>
+      </w:pPr>
+      <w:r>
+        <w:lastRenderedPageBreak/>
+        <w:t>3.1</w:t>
+      </w:r>
+      <w:r>
+        <w:t>2</w:t>
+      </w:r>
+      <w:r>
+        <w:t xml:space="preserve">. </w:t>
+      </w:r>
+      <w:r>
+        <w:t>Maquetación y tecnologías usadas</w:t>
+      </w:r>
+    </w:p>
+    <w:p/>
+    <w:p>
+      <w:pPr>
+        <w:ind w:firstLine="708"/>
+      </w:pPr>
+      <w:r>
+        <w:t>3.1</w:t>
+      </w:r>
+      <w:r>
+        <w:t>3</w:t>
+      </w:r>
+      <w:r>
+        <w:t xml:space="preserve">. </w:t>
+      </w:r>
+      <w:r>
+        <w:t>Patrones de diseño incluidos</w:t>
+      </w:r>
+    </w:p>
+    <w:p/>
+    <w:p>
+      <w:pPr>
+        <w:ind w:firstLine="708"/>
+      </w:pPr>
       <w:bookmarkStart w:id="0" w:name="_GoBack"/>
       <w:bookmarkEnd w:id="0"/>
-    </w:p>
-    <w:p>
-      <w:pPr>
-        <w:rPr>
-          <w:b/>
-        </w:rPr>
-      </w:pPr>
-      <w:r>
-        <w:rPr>
-          <w:b/>
-        </w:rPr>
-        <w:t>2. ANALISIS DEL DISEÑO WEB</w:t>
-      </w:r>
-    </w:p>
-    <w:p/>
-    <w:p>
-      <w:pPr>
-        <w:rPr>
-          <w:b/>
-        </w:rPr>
-      </w:pPr>
-      <w:r>
-        <w:t xml:space="preserve">  </w:t>
-      </w:r>
-      <w:r>
-        <w:rPr>
-          <w:b/>
-        </w:rPr>
-        <w:t>2.1. Introducci</w:t>
-      </w:r>
-      <w:r>
-        <w:rPr>
-          <w:b/>
-        </w:rPr>
-        <w:t>ó</w:t>
-      </w:r>
-      <w:r>
-        <w:rPr>
-          <w:b/>
-        </w:rPr>
-        <w:t>n</w:t>
-      </w:r>
-    </w:p>
-    <w:p>
-      <w:r>
-        <w:t xml:space="preserve">    </w:t>
-      </w:r>
-    </w:p>
-    <w:p>
-      <w:r>
-        <w:t xml:space="preserve">    2.1.1. Nombre</w:t>
-      </w:r>
-    </w:p>
-    <w:p>
-      <w:r>
-        <w:t xml:space="preserve">    </w:t>
-      </w:r>
-    </w:p>
-    <w:p>
-      <w:r>
-        <w:t xml:space="preserve">    2.1.2. URL de la pagina</w:t>
-      </w:r>
-    </w:p>
-    <w:p>
-      <w:r>
-        <w:t xml:space="preserve">    </w:t>
-      </w:r>
-    </w:p>
-    <w:p>
-      <w:r>
-        <w:t xml:space="preserve">    2.1.3. Logo principal</w:t>
-      </w:r>
-    </w:p>
-    <w:p>
-      <w:r>
-        <w:t xml:space="preserve">    </w:t>
-      </w:r>
-    </w:p>
-    <w:p>
-      <w:r>
-        <w:t xml:space="preserve">    2.1.4. Tema principal de la página</w:t>
-      </w:r>
-    </w:p>
-    <w:p/>
-    <w:p>
-      <w:pPr>
-        <w:rPr>
-          <w:b/>
-        </w:rPr>
-      </w:pPr>
-      <w:r>
-        <w:rPr>
-          <w:b/>
-        </w:rPr>
-        <w:t>3. BASE DE LA WEB</w:t>
-      </w:r>
-    </w:p>
-    <w:p/>
-    <w:p>
-      <w:r>
-        <w:t xml:space="preserve">  3.1. </w:t>
+      <w:r>
+        <w:t>3.1</w:t>
+      </w:r>
+      <w:r>
+        <w:t>4</w:t>
+      </w:r>
+      <w:r>
+        <w:t xml:space="preserve">. </w:t>
+      </w:r>
+      <w:proofErr w:type="spellStart"/>
+      <w:r>
+        <w:t>Webmaster-guidelines</w:t>
+      </w:r>
+      <w:proofErr w:type="spellEnd"/>
+      <w:r>
+        <w:t xml:space="preserve"> de Google aplicadas</w:t>
       </w:r>
     </w:p>
     <w:p/>

</xml_diff>